<commit_message>
Added to project proposal file
</commit_message>
<xml_diff>
--- a/To.docx
+++ b/To.docx
@@ -129,6 +129,11 @@
         </w:rPr>
         <w:t xml:space="preserve">Figure out necessary clean/transform steps and add them to Colab file - Victor</w:t>
       </w:r>
+      <w:r>
+        <w:rPr>
+          <w:rtl w:val="0"/>
+        </w:rPr>
+      </w:r>
     </w:p>
     <w:p>
       <w:pPr>
@@ -176,11 +181,6 @@
         </w:rPr>
         <w:t xml:space="preserve">)</w:t>
       </w:r>
-      <w:r>
-        <w:rPr>
-          <w:rtl w:val="0"/>
-        </w:rPr>
-      </w:r>
     </w:p>
     <w:p>
       <w:pPr>
@@ -222,6 +222,11 @@
         </w:rPr>
         <w:t xml:space="preserve">Create pre-processing pipeline (Santi(</w:t>
       </w:r>
+      <w:r>
+        <w:rPr>
+          <w:rtl w:val="0"/>
+        </w:rPr>
+      </w:r>
     </w:p>
     <w:p>
       <w:pPr>
@@ -263,6 +268,11 @@
         </w:rPr>
         <w:t xml:space="preserve">Add feature selection (if we are not sort on time maybe test 2 methods?)</w:t>
       </w:r>
+      <w:r>
+        <w:rPr>
+          <w:rtl w:val="0"/>
+        </w:rPr>
+      </w:r>
     </w:p>
     <w:p>
       <w:pPr>
@@ -304,6 +314,11 @@
         </w:rPr>
         <w:t xml:space="preserve">Select 3-4 predictive model </w:t>
       </w:r>
+      <w:r>
+        <w:rPr>
+          <w:rtl w:val="0"/>
+        </w:rPr>
+      </w:r>
     </w:p>
     <w:p>
       <w:pPr>
@@ -345,6 +360,11 @@
         </w:rPr>
         <w:t xml:space="preserve">Train model 1 and evaluate on train set (CV)</w:t>
       </w:r>
+      <w:r>
+        <w:rPr>
+          <w:rtl w:val="0"/>
+        </w:rPr>
+      </w:r>
     </w:p>
     <w:p>
       <w:pPr>
@@ -386,6 +406,11 @@
         </w:rPr>
         <w:t xml:space="preserve">Fine tune model</w:t>
       </w:r>
+      <w:r>
+        <w:rPr>
+          <w:rtl w:val="0"/>
+        </w:rPr>
+      </w:r>
     </w:p>
     <w:p>
       <w:pPr>
@@ -427,6 +452,11 @@
         </w:rPr>
         <w:t xml:space="preserve">Train model 2 and evaluate on train set (CV)</w:t>
       </w:r>
+      <w:r>
+        <w:rPr>
+          <w:rtl w:val="0"/>
+        </w:rPr>
+      </w:r>
     </w:p>
     <w:p>
       <w:pPr>
@@ -468,6 +498,11 @@
         </w:rPr>
         <w:t xml:space="preserve">Fine tune model</w:t>
       </w:r>
+      <w:r>
+        <w:rPr>
+          <w:rtl w:val="0"/>
+        </w:rPr>
+      </w:r>
     </w:p>
     <w:p>
       <w:pPr>
@@ -509,6 +544,11 @@
         </w:rPr>
         <w:t xml:space="preserve">Train model 3 and evaluate on train set (CV)</w:t>
       </w:r>
+      <w:r>
+        <w:rPr>
+          <w:rtl w:val="0"/>
+        </w:rPr>
+      </w:r>
     </w:p>
     <w:p>
       <w:pPr>
@@ -550,6 +590,11 @@
         </w:rPr>
         <w:t xml:space="preserve">Fine tune model</w:t>
       </w:r>
+      <w:r>
+        <w:rPr>
+          <w:rtl w:val="0"/>
+        </w:rPr>
+      </w:r>
     </w:p>
     <w:p>
       <w:pPr>
@@ -591,6 +636,11 @@
         </w:rPr>
         <w:t xml:space="preserve">(If 4) Train model 4 and evaluate on train set (CV)</w:t>
       </w:r>
+      <w:r>
+        <w:rPr>
+          <w:rtl w:val="0"/>
+        </w:rPr>
+      </w:r>
     </w:p>
     <w:p>
       <w:pPr>
@@ -632,6 +682,11 @@
         </w:rPr>
         <w:t xml:space="preserve">Fine tune model</w:t>
       </w:r>
+      <w:r>
+        <w:rPr>
+          <w:rtl w:val="0"/>
+        </w:rPr>
+      </w:r>
     </w:p>
     <w:p>
       <w:pPr>
@@ -683,6 +738,11 @@
         </w:rPr>
         <w:t xml:space="preserve">Compare model performance and pick the best one</w:t>
       </w:r>
+      <w:r>
+        <w:rPr>
+          <w:rtl w:val="0"/>
+        </w:rPr>
+      </w:r>
     </w:p>
     <w:p>
       <w:pPr>
@@ -723,6 +783,108 @@
           <w:rtl w:val="0"/>
         </w:rPr>
         <w:t xml:space="preserve">Test final model predictions on test set</w:t>
+      </w:r>
+    </w:p>
+    <w:p>
+      <w:pPr>
+        <w:keepNext w:val="0"/>
+        <w:keepLines w:val="0"/>
+        <w:pageBreakBefore w:val="0"/>
+        <w:widowControl w:val="1"/>
+        <w:pBdr>
+          <w:top w:space="0" w:sz="0" w:val="nil"/>
+          <w:left w:space="0" w:sz="0" w:val="nil"/>
+          <w:bottom w:space="0" w:sz="0" w:val="nil"/>
+          <w:right w:space="0" w:sz="0" w:val="nil"/>
+          <w:between w:space="0" w:sz="0" w:val="nil"/>
+        </w:pBdr>
+        <w:shd w:fill="auto" w:val="clear"/>
+        <w:spacing w:after="0" w:before="0" w:line="240" w:lineRule="auto"/>
+        <w:ind w:right="0"/>
+        <w:jc w:val="left"/>
+        <w:rPr/>
+      </w:pPr>
+      <w:r>
+        <w:rPr>
+          <w:rtl w:val="0"/>
+        </w:rPr>
+      </w:r>
+    </w:p>
+    <w:p>
+      <w:pPr>
+        <w:keepNext w:val="0"/>
+        <w:keepLines w:val="0"/>
+        <w:pageBreakBefore w:val="0"/>
+        <w:widowControl w:val="1"/>
+        <w:pBdr>
+          <w:top w:space="0" w:sz="0" w:val="nil"/>
+          <w:left w:space="0" w:sz="0" w:val="nil"/>
+          <w:bottom w:space="0" w:sz="0" w:val="nil"/>
+          <w:right w:space="0" w:sz="0" w:val="nil"/>
+          <w:between w:space="0" w:sz="0" w:val="nil"/>
+        </w:pBdr>
+        <w:shd w:fill="auto" w:val="clear"/>
+        <w:spacing w:after="0" w:before="0" w:line="240" w:lineRule="auto"/>
+        <w:ind w:right="0"/>
+        <w:jc w:val="left"/>
+        <w:rPr/>
+      </w:pPr>
+      <w:r>
+        <w:rPr>
+          <w:rtl w:val="0"/>
+        </w:rPr>
+      </w:r>
+    </w:p>
+    <w:p>
+      <w:pPr>
+        <w:keepNext w:val="0"/>
+        <w:keepLines w:val="0"/>
+        <w:pageBreakBefore w:val="0"/>
+        <w:widowControl w:val="1"/>
+        <w:pBdr>
+          <w:top w:space="0" w:sz="0" w:val="nil"/>
+          <w:left w:space="0" w:sz="0" w:val="nil"/>
+          <w:bottom w:space="0" w:sz="0" w:val="nil"/>
+          <w:right w:space="0" w:sz="0" w:val="nil"/>
+          <w:between w:space="0" w:sz="0" w:val="nil"/>
+        </w:pBdr>
+        <w:shd w:fill="auto" w:val="clear"/>
+        <w:spacing w:after="0" w:before="0" w:line="240" w:lineRule="auto"/>
+        <w:ind w:right="0"/>
+        <w:jc w:val="left"/>
+        <w:rPr/>
+      </w:pPr>
+      <w:r>
+        <w:rPr>
+          <w:rtl w:val="0"/>
+        </w:rPr>
+        <w:t xml:space="preserve">Notes:</w:t>
+      </w:r>
+    </w:p>
+    <w:p>
+      <w:pPr>
+        <w:keepNext w:val="0"/>
+        <w:keepLines w:val="0"/>
+        <w:pageBreakBefore w:val="0"/>
+        <w:widowControl w:val="1"/>
+        <w:pBdr>
+          <w:top w:space="0" w:sz="0" w:val="nil"/>
+          <w:left w:space="0" w:sz="0" w:val="nil"/>
+          <w:bottom w:space="0" w:sz="0" w:val="nil"/>
+          <w:right w:space="0" w:sz="0" w:val="nil"/>
+          <w:between w:space="0" w:sz="0" w:val="nil"/>
+        </w:pBdr>
+        <w:shd w:fill="auto" w:val="clear"/>
+        <w:spacing w:after="0" w:before="0" w:line="240" w:lineRule="auto"/>
+        <w:ind w:right="0"/>
+        <w:jc w:val="left"/>
+        <w:rPr/>
+      </w:pPr>
+      <w:r>
+        <w:rPr>
+          <w:rtl w:val="0"/>
+        </w:rPr>
+        <w:t xml:space="preserve">-loan_status: need to discuss how to treat the different values</w:t>
       </w:r>
     </w:p>
     <w:sectPr>
@@ -1099,6 +1261,124 @@
     </w:rPr>
   </w:style>
   <w:style w:type="paragraph" w:styleId="Normal" w:default="1">
+    <w:name w:val="normal"/>
+  </w:style>
+  <w:style w:type="table" w:styleId="TableNormal" w:default="1">
+    <w:name w:val="Table Normal"/>
+  </w:style>
+  <w:style w:type="paragraph" w:styleId="Heading1">
+    <w:name w:val="heading 1"/>
+    <w:basedOn w:val="Normal"/>
+    <w:next w:val="Normal"/>
+    <w:pPr>
+      <w:keepNext w:val="1"/>
+      <w:keepLines w:val="1"/>
+      <w:pageBreakBefore w:val="0"/>
+      <w:spacing w:after="120" w:before="480" w:lineRule="auto"/>
+    </w:pPr>
+    <w:rPr>
+      <w:b w:val="1"/>
+      <w:sz w:val="48"/>
+      <w:szCs w:val="48"/>
+    </w:rPr>
+  </w:style>
+  <w:style w:type="paragraph" w:styleId="Heading2">
+    <w:name w:val="heading 2"/>
+    <w:basedOn w:val="Normal"/>
+    <w:next w:val="Normal"/>
+    <w:pPr>
+      <w:keepNext w:val="1"/>
+      <w:keepLines w:val="1"/>
+      <w:pageBreakBefore w:val="0"/>
+      <w:spacing w:after="80" w:before="360" w:lineRule="auto"/>
+    </w:pPr>
+    <w:rPr>
+      <w:b w:val="1"/>
+      <w:sz w:val="36"/>
+      <w:szCs w:val="36"/>
+    </w:rPr>
+  </w:style>
+  <w:style w:type="paragraph" w:styleId="Heading3">
+    <w:name w:val="heading 3"/>
+    <w:basedOn w:val="Normal"/>
+    <w:next w:val="Normal"/>
+    <w:pPr>
+      <w:keepNext w:val="1"/>
+      <w:keepLines w:val="1"/>
+      <w:pageBreakBefore w:val="0"/>
+      <w:spacing w:after="80" w:before="280" w:lineRule="auto"/>
+    </w:pPr>
+    <w:rPr>
+      <w:b w:val="1"/>
+      <w:sz w:val="28"/>
+      <w:szCs w:val="28"/>
+    </w:rPr>
+  </w:style>
+  <w:style w:type="paragraph" w:styleId="Heading4">
+    <w:name w:val="heading 4"/>
+    <w:basedOn w:val="Normal"/>
+    <w:next w:val="Normal"/>
+    <w:pPr>
+      <w:keepNext w:val="1"/>
+      <w:keepLines w:val="1"/>
+      <w:pageBreakBefore w:val="0"/>
+      <w:spacing w:after="40" w:before="240" w:lineRule="auto"/>
+    </w:pPr>
+    <w:rPr>
+      <w:b w:val="1"/>
+      <w:sz w:val="24"/>
+      <w:szCs w:val="24"/>
+    </w:rPr>
+  </w:style>
+  <w:style w:type="paragraph" w:styleId="Heading5">
+    <w:name w:val="heading 5"/>
+    <w:basedOn w:val="Normal"/>
+    <w:next w:val="Normal"/>
+    <w:pPr>
+      <w:keepNext w:val="1"/>
+      <w:keepLines w:val="1"/>
+      <w:pageBreakBefore w:val="0"/>
+      <w:spacing w:after="40" w:before="220" w:lineRule="auto"/>
+    </w:pPr>
+    <w:rPr>
+      <w:b w:val="1"/>
+      <w:sz w:val="22"/>
+      <w:szCs w:val="22"/>
+    </w:rPr>
+  </w:style>
+  <w:style w:type="paragraph" w:styleId="Heading6">
+    <w:name w:val="heading 6"/>
+    <w:basedOn w:val="Normal"/>
+    <w:next w:val="Normal"/>
+    <w:pPr>
+      <w:keepNext w:val="1"/>
+      <w:keepLines w:val="1"/>
+      <w:pageBreakBefore w:val="0"/>
+      <w:spacing w:after="40" w:before="200" w:lineRule="auto"/>
+    </w:pPr>
+    <w:rPr>
+      <w:b w:val="1"/>
+      <w:sz w:val="20"/>
+      <w:szCs w:val="20"/>
+    </w:rPr>
+  </w:style>
+  <w:style w:type="paragraph" w:styleId="Title">
+    <w:name w:val="Title"/>
+    <w:basedOn w:val="Normal"/>
+    <w:next w:val="Normal"/>
+    <w:pPr>
+      <w:keepNext w:val="1"/>
+      <w:keepLines w:val="1"/>
+      <w:pageBreakBefore w:val="0"/>
+      <w:spacing w:after="120" w:before="480" w:lineRule="auto"/>
+    </w:pPr>
+    <w:rPr>
+      <w:b w:val="1"/>
+      <w:sz w:val="72"/>
+      <w:szCs w:val="72"/>
+    </w:rPr>
+  </w:style>
+  <w:style w:type="paragraph" w:styleId="Normal" w:default="1">
     <w:name w:val="Normal"/>
     <w:qFormat w:val="1"/>
   </w:style>
@@ -1139,6 +1419,24 @@
       <w:ind w:left="720"/>
       <w:contextualSpacing w:val="1"/>
     </w:pPr>
+  </w:style>
+  <w:style w:type="paragraph" w:styleId="Subtitle">
+    <w:name w:val="Subtitle"/>
+    <w:basedOn w:val="Normal"/>
+    <w:next w:val="Normal"/>
+    <w:pPr>
+      <w:keepNext w:val="1"/>
+      <w:keepLines w:val="1"/>
+      <w:pageBreakBefore w:val="0"/>
+      <w:spacing w:after="80" w:before="360" w:lineRule="auto"/>
+    </w:pPr>
+    <w:rPr>
+      <w:rFonts w:ascii="Georgia" w:cs="Georgia" w:eastAsia="Georgia" w:hAnsi="Georgia"/>
+      <w:i w:val="1"/>
+      <w:color w:val="666666"/>
+      <w:sz w:val="48"/>
+      <w:szCs w:val="48"/>
+    </w:rPr>
   </w:style>
   <w:style w:type="paragraph" w:styleId="Subtitle">
     <w:name w:val="Subtitle"/>
@@ -1458,7 +1756,7 @@
 
 <file path=customXML/item1.xml><?xml version="1.0" encoding="utf-8"?>
 <go:gDocsCustomXmlDataStorage xmlns:go="http://customooxmlschemas.google.com/" xmlns:r="http://schemas.openxmlformats.org/officeDocument/2006/relationships" uri="GoogleDocsCustomDataVersion2">
-  <go:docsCustomData xmlns:go="http://customooxmlschemas.google.com/" roundtripDataSignature="AMtx7mhCCBWHZh7T71NjE+vdUsj2tQ1zvw==">CgMxLjA4AHIhMXNBa2g1d2dORHRETlpEc0N4enRIT3BJZmVkNUM1RzV6</go:docsCustomData>
+  <go:docsCustomData xmlns:go="http://customooxmlschemas.google.com/" roundtripDataSignature="AMtx7miWuytQjrQOzSlgWbKBuU+MKmidkg==">CgMxLjA4AHIhMU9tekZ1QWdQQk1tZVdsQnMwSzZuOWw0OTJ6SUtKcmQ0</go:docsCustomData>
 </go:gDocsCustomXmlDataStorage>
 </file>
 

</xml_diff>

<commit_message>
Added new colab notebook for final deliverable
</commit_message>
<xml_diff>
--- a/To.docx
+++ b/To.docx
@@ -312,12 +312,13 @@
           <w:vertAlign w:val="baseline"/>
           <w:rtl w:val="0"/>
         </w:rPr>
-        <w:t xml:space="preserve">Select 3-4 predictive model </w:t>
-      </w:r>
-      <w:r>
-        <w:rPr>
-          <w:rtl w:val="0"/>
-        </w:rPr>
+        <w:t xml:space="preserve">Select 3-4 predictive model (in the guidelines it says we should try all models seen in class unless they don</w:t>
+      </w:r>
+      <w:r>
+        <w:rPr>
+          <w:rtl w:val="0"/>
+        </w:rPr>
+        <w:t xml:space="preserve">’t apply for some reason)</w:t>
       </w:r>
     </w:p>
     <w:p>
@@ -784,6 +785,11 @@
         </w:rPr>
         <w:t xml:space="preserve">Test final model predictions on test set</w:t>
       </w:r>
+      <w:r>
+        <w:rPr>
+          <w:rtl w:val="0"/>
+        </w:rPr>
+      </w:r>
     </w:p>
     <w:p>
       <w:pPr>
@@ -885,6 +891,84 @@
           <w:rtl w:val="0"/>
         </w:rPr>
         <w:t xml:space="preserve">-loan_status: need to discuss how to treat the different values</w:t>
+      </w:r>
+    </w:p>
+    <w:p>
+      <w:pPr>
+        <w:keepNext w:val="0"/>
+        <w:keepLines w:val="0"/>
+        <w:pageBreakBefore w:val="0"/>
+        <w:widowControl w:val="1"/>
+        <w:pBdr>
+          <w:top w:space="0" w:sz="0" w:val="nil"/>
+          <w:left w:space="0" w:sz="0" w:val="nil"/>
+          <w:bottom w:space="0" w:sz="0" w:val="nil"/>
+          <w:right w:space="0" w:sz="0" w:val="nil"/>
+          <w:between w:space="0" w:sz="0" w:val="nil"/>
+        </w:pBdr>
+        <w:shd w:fill="auto" w:val="clear"/>
+        <w:spacing w:after="0" w:before="0" w:line="240" w:lineRule="auto"/>
+        <w:ind w:right="0"/>
+        <w:jc w:val="left"/>
+        <w:rPr/>
+      </w:pPr>
+      <w:r>
+        <w:rPr>
+          <w:rtl w:val="0"/>
+        </w:rPr>
+        <w:t xml:space="preserve">-we get 87 features before feature selection, how do we want to clean/change those?</w:t>
+      </w:r>
+    </w:p>
+    <w:p>
+      <w:pPr>
+        <w:keepNext w:val="0"/>
+        <w:keepLines w:val="0"/>
+        <w:pageBreakBefore w:val="0"/>
+        <w:widowControl w:val="1"/>
+        <w:pBdr>
+          <w:top w:space="0" w:sz="0" w:val="nil"/>
+          <w:left w:space="0" w:sz="0" w:val="nil"/>
+          <w:bottom w:space="0" w:sz="0" w:val="nil"/>
+          <w:right w:space="0" w:sz="0" w:val="nil"/>
+          <w:between w:space="0" w:sz="0" w:val="nil"/>
+        </w:pBdr>
+        <w:shd w:fill="auto" w:val="clear"/>
+        <w:spacing w:after="0" w:before="0" w:line="240" w:lineRule="auto"/>
+        <w:ind w:right="0" w:firstLine="720"/>
+        <w:jc w:val="left"/>
+        <w:rPr/>
+      </w:pPr>
+      <w:r>
+        <w:rPr>
+          <w:rtl w:val="0"/>
+        </w:rPr>
+        <w:t xml:space="preserve">-how to deal with zip codes (800+ zips)?</w:t>
+      </w:r>
+    </w:p>
+    <w:p>
+      <w:pPr>
+        <w:keepNext w:val="0"/>
+        <w:keepLines w:val="0"/>
+        <w:pageBreakBefore w:val="0"/>
+        <w:widowControl w:val="1"/>
+        <w:pBdr>
+          <w:top w:space="0" w:sz="0" w:val="nil"/>
+          <w:left w:space="0" w:sz="0" w:val="nil"/>
+          <w:bottom w:space="0" w:sz="0" w:val="nil"/>
+          <w:right w:space="0" w:sz="0" w:val="nil"/>
+          <w:between w:space="0" w:sz="0" w:val="nil"/>
+        </w:pBdr>
+        <w:shd w:fill="auto" w:val="clear"/>
+        <w:spacing w:after="0" w:before="0" w:line="240" w:lineRule="auto"/>
+        <w:ind w:right="0" w:firstLine="720"/>
+        <w:jc w:val="left"/>
+        <w:rPr/>
+      </w:pPr>
+      <w:r>
+        <w:rPr>
+          <w:rtl w:val="0"/>
+        </w:rPr>
+        <w:t xml:space="preserve">-how to deal with earliest credit line (600+ date values)?</w:t>
       </w:r>
     </w:p>
     <w:sectPr>
@@ -1379,6 +1463,124 @@
     </w:rPr>
   </w:style>
   <w:style w:type="paragraph" w:styleId="Normal" w:default="1">
+    <w:name w:val="normal"/>
+  </w:style>
+  <w:style w:type="table" w:styleId="TableNormal" w:default="1">
+    <w:name w:val="Table Normal"/>
+  </w:style>
+  <w:style w:type="paragraph" w:styleId="Heading1">
+    <w:name w:val="heading 1"/>
+    <w:basedOn w:val="Normal"/>
+    <w:next w:val="Normal"/>
+    <w:pPr>
+      <w:keepNext w:val="1"/>
+      <w:keepLines w:val="1"/>
+      <w:pageBreakBefore w:val="0"/>
+      <w:spacing w:after="120" w:before="480" w:lineRule="auto"/>
+    </w:pPr>
+    <w:rPr>
+      <w:b w:val="1"/>
+      <w:sz w:val="48"/>
+      <w:szCs w:val="48"/>
+    </w:rPr>
+  </w:style>
+  <w:style w:type="paragraph" w:styleId="Heading2">
+    <w:name w:val="heading 2"/>
+    <w:basedOn w:val="Normal"/>
+    <w:next w:val="Normal"/>
+    <w:pPr>
+      <w:keepNext w:val="1"/>
+      <w:keepLines w:val="1"/>
+      <w:pageBreakBefore w:val="0"/>
+      <w:spacing w:after="80" w:before="360" w:lineRule="auto"/>
+    </w:pPr>
+    <w:rPr>
+      <w:b w:val="1"/>
+      <w:sz w:val="36"/>
+      <w:szCs w:val="36"/>
+    </w:rPr>
+  </w:style>
+  <w:style w:type="paragraph" w:styleId="Heading3">
+    <w:name w:val="heading 3"/>
+    <w:basedOn w:val="Normal"/>
+    <w:next w:val="Normal"/>
+    <w:pPr>
+      <w:keepNext w:val="1"/>
+      <w:keepLines w:val="1"/>
+      <w:pageBreakBefore w:val="0"/>
+      <w:spacing w:after="80" w:before="280" w:lineRule="auto"/>
+    </w:pPr>
+    <w:rPr>
+      <w:b w:val="1"/>
+      <w:sz w:val="28"/>
+      <w:szCs w:val="28"/>
+    </w:rPr>
+  </w:style>
+  <w:style w:type="paragraph" w:styleId="Heading4">
+    <w:name w:val="heading 4"/>
+    <w:basedOn w:val="Normal"/>
+    <w:next w:val="Normal"/>
+    <w:pPr>
+      <w:keepNext w:val="1"/>
+      <w:keepLines w:val="1"/>
+      <w:pageBreakBefore w:val="0"/>
+      <w:spacing w:after="40" w:before="240" w:lineRule="auto"/>
+    </w:pPr>
+    <w:rPr>
+      <w:b w:val="1"/>
+      <w:sz w:val="24"/>
+      <w:szCs w:val="24"/>
+    </w:rPr>
+  </w:style>
+  <w:style w:type="paragraph" w:styleId="Heading5">
+    <w:name w:val="heading 5"/>
+    <w:basedOn w:val="Normal"/>
+    <w:next w:val="Normal"/>
+    <w:pPr>
+      <w:keepNext w:val="1"/>
+      <w:keepLines w:val="1"/>
+      <w:pageBreakBefore w:val="0"/>
+      <w:spacing w:after="40" w:before="220" w:lineRule="auto"/>
+    </w:pPr>
+    <w:rPr>
+      <w:b w:val="1"/>
+      <w:sz w:val="22"/>
+      <w:szCs w:val="22"/>
+    </w:rPr>
+  </w:style>
+  <w:style w:type="paragraph" w:styleId="Heading6">
+    <w:name w:val="heading 6"/>
+    <w:basedOn w:val="Normal"/>
+    <w:next w:val="Normal"/>
+    <w:pPr>
+      <w:keepNext w:val="1"/>
+      <w:keepLines w:val="1"/>
+      <w:pageBreakBefore w:val="0"/>
+      <w:spacing w:after="40" w:before="200" w:lineRule="auto"/>
+    </w:pPr>
+    <w:rPr>
+      <w:b w:val="1"/>
+      <w:sz w:val="20"/>
+      <w:szCs w:val="20"/>
+    </w:rPr>
+  </w:style>
+  <w:style w:type="paragraph" w:styleId="Title">
+    <w:name w:val="Title"/>
+    <w:basedOn w:val="Normal"/>
+    <w:next w:val="Normal"/>
+    <w:pPr>
+      <w:keepNext w:val="1"/>
+      <w:keepLines w:val="1"/>
+      <w:pageBreakBefore w:val="0"/>
+      <w:spacing w:after="120" w:before="480" w:lineRule="auto"/>
+    </w:pPr>
+    <w:rPr>
+      <w:b w:val="1"/>
+      <w:sz w:val="72"/>
+      <w:szCs w:val="72"/>
+    </w:rPr>
+  </w:style>
+  <w:style w:type="paragraph" w:styleId="Normal" w:default="1">
     <w:name w:val="Normal"/>
     <w:qFormat w:val="1"/>
   </w:style>
@@ -1419,6 +1621,24 @@
       <w:ind w:left="720"/>
       <w:contextualSpacing w:val="1"/>
     </w:pPr>
+  </w:style>
+  <w:style w:type="paragraph" w:styleId="Subtitle">
+    <w:name w:val="Subtitle"/>
+    <w:basedOn w:val="Normal"/>
+    <w:next w:val="Normal"/>
+    <w:pPr>
+      <w:keepNext w:val="1"/>
+      <w:keepLines w:val="1"/>
+      <w:pageBreakBefore w:val="0"/>
+      <w:spacing w:after="80" w:before="360" w:lineRule="auto"/>
+    </w:pPr>
+    <w:rPr>
+      <w:rFonts w:ascii="Georgia" w:cs="Georgia" w:eastAsia="Georgia" w:hAnsi="Georgia"/>
+      <w:i w:val="1"/>
+      <w:color w:val="666666"/>
+      <w:sz w:val="48"/>
+      <w:szCs w:val="48"/>
+    </w:rPr>
   </w:style>
   <w:style w:type="paragraph" w:styleId="Subtitle">
     <w:name w:val="Subtitle"/>

</xml_diff>

<commit_message>
Added changes from meeting and updated to-do list
</commit_message>
<xml_diff>
--- a/To.docx
+++ b/To.docx
@@ -44,7 +44,7 @@
         <w:widowControl w:val="1"/>
         <w:numPr>
           <w:ilvl w:val="0"/>
-          <w:numId w:val="1"/>
+          <w:numId w:val="2"/>
         </w:numPr>
         <w:pBdr>
           <w:top w:space="0" w:sz="0" w:val="nil"/>
@@ -97,7 +97,7 @@
         <w:widowControl w:val="1"/>
         <w:numPr>
           <w:ilvl w:val="0"/>
-          <w:numId w:val="1"/>
+          <w:numId w:val="2"/>
         </w:numPr>
         <w:pBdr>
           <w:top w:space="0" w:sz="0" w:val="nil"/>
@@ -143,7 +143,7 @@
         <w:widowControl w:val="1"/>
         <w:numPr>
           <w:ilvl w:val="0"/>
-          <w:numId w:val="1"/>
+          <w:numId w:val="2"/>
         </w:numPr>
         <w:pBdr>
           <w:top w:space="0" w:sz="0" w:val="nil"/>
@@ -190,7 +190,7 @@
         <w:widowControl w:val="1"/>
         <w:numPr>
           <w:ilvl w:val="0"/>
-          <w:numId w:val="1"/>
+          <w:numId w:val="2"/>
         </w:numPr>
         <w:pBdr>
           <w:top w:space="0" w:sz="0" w:val="nil"/>
@@ -220,12 +220,13 @@
           <w:vertAlign w:val="baseline"/>
           <w:rtl w:val="0"/>
         </w:rPr>
-        <w:t xml:space="preserve">Create pre-processing pipeline (Santi(</w:t>
-      </w:r>
-      <w:r>
-        <w:rPr>
-          <w:rtl w:val="0"/>
-        </w:rPr>
+        <w:t xml:space="preserve">Create pre-processing pipeline (Santi</w:t>
+      </w:r>
+      <w:r>
+        <w:rPr>
+          <w:rtl w:val="0"/>
+        </w:rPr>
+        <w:t xml:space="preserve">)</w:t>
       </w:r>
     </w:p>
     <w:p>
@@ -236,7 +237,7 @@
         <w:widowControl w:val="1"/>
         <w:numPr>
           <w:ilvl w:val="0"/>
-          <w:numId w:val="1"/>
+          <w:numId w:val="2"/>
         </w:numPr>
         <w:pBdr>
           <w:top w:space="0" w:sz="0" w:val="nil"/>
@@ -266,7 +267,7 @@
           <w:vertAlign w:val="baseline"/>
           <w:rtl w:val="0"/>
         </w:rPr>
-        <w:t xml:space="preserve">Add feature selection (if we are not sort on time maybe test 2 methods?)</w:t>
+        <w:t xml:space="preserve">Add feature selection (if we are not sort on time maybe test 2 methods?) (Santi)</w:t>
       </w:r>
       <w:r>
         <w:rPr>
@@ -282,7 +283,7 @@
         <w:widowControl w:val="1"/>
         <w:numPr>
           <w:ilvl w:val="0"/>
-          <w:numId w:val="1"/>
+          <w:numId w:val="2"/>
         </w:numPr>
         <w:pBdr>
           <w:top w:space="0" w:sz="0" w:val="nil"/>
@@ -327,9 +328,35 @@
         <w:keepLines w:val="0"/>
         <w:pageBreakBefore w:val="0"/>
         <w:widowControl w:val="1"/>
+        <w:pBdr>
+          <w:top w:space="0" w:sz="0" w:val="nil"/>
+          <w:left w:space="0" w:sz="0" w:val="nil"/>
+          <w:bottom w:space="0" w:sz="0" w:val="nil"/>
+          <w:right w:space="0" w:sz="0" w:val="nil"/>
+          <w:between w:space="0" w:sz="0" w:val="nil"/>
+        </w:pBdr>
+        <w:shd w:fill="auto" w:val="clear"/>
+        <w:spacing w:after="0" w:before="0" w:line="240" w:lineRule="auto"/>
+        <w:ind w:left="0" w:right="0" w:firstLine="0"/>
+        <w:jc w:val="left"/>
+        <w:rPr/>
+      </w:pPr>
+      <w:r>
+        <w:rPr>
+          <w:rtl w:val="0"/>
+        </w:rPr>
+        <w:t xml:space="preserve">Models:</w:t>
+      </w:r>
+    </w:p>
+    <w:p>
+      <w:pPr>
+        <w:keepNext w:val="0"/>
+        <w:keepLines w:val="0"/>
+        <w:pageBreakBefore w:val="0"/>
+        <w:widowControl w:val="1"/>
         <w:numPr>
           <w:ilvl w:val="0"/>
-          <w:numId w:val="1"/>
+          <w:numId w:val="2"/>
         </w:numPr>
         <w:pBdr>
           <w:top w:space="0" w:sz="0" w:val="nil"/>
@@ -344,6 +371,12 @@
         <w:jc w:val="left"/>
         <w:rPr/>
       </w:pPr>
+      <w:r>
+        <w:rPr>
+          <w:rtl w:val="0"/>
+        </w:rPr>
+        <w:t xml:space="preserve">Logistic Regression</w:t>
+      </w:r>
       <w:r>
         <w:rPr>
           <w:rFonts w:ascii="Calibri" w:cs="Calibri" w:eastAsia="Calibri" w:hAnsi="Calibri"/>
@@ -359,7 +392,7 @@
           <w:vertAlign w:val="baseline"/>
           <w:rtl w:val="0"/>
         </w:rPr>
-        <w:t xml:space="preserve">Train model 1 and evaluate on train set (CV)</w:t>
+        <w:t xml:space="preserve"> and evaluate on train set (CV)</w:t>
       </w:r>
       <w:r>
         <w:rPr>
@@ -375,7 +408,7 @@
         <w:widowControl w:val="1"/>
         <w:numPr>
           <w:ilvl w:val="1"/>
-          <w:numId w:val="1"/>
+          <w:numId w:val="2"/>
         </w:numPr>
         <w:pBdr>
           <w:top w:space="0" w:sz="0" w:val="nil"/>
@@ -421,7 +454,7 @@
         <w:widowControl w:val="1"/>
         <w:numPr>
           <w:ilvl w:val="0"/>
-          <w:numId w:val="1"/>
+          <w:numId w:val="2"/>
         </w:numPr>
         <w:pBdr>
           <w:top w:space="0" w:sz="0" w:val="nil"/>
@@ -436,6 +469,12 @@
         <w:jc w:val="left"/>
         <w:rPr/>
       </w:pPr>
+      <w:r>
+        <w:rPr>
+          <w:rtl w:val="0"/>
+        </w:rPr>
+        <w:t xml:space="preserve">Decision Tree</w:t>
+      </w:r>
       <w:r>
         <w:rPr>
           <w:rFonts w:ascii="Calibri" w:cs="Calibri" w:eastAsia="Calibri" w:hAnsi="Calibri"/>
@@ -451,7 +490,7 @@
           <w:vertAlign w:val="baseline"/>
           <w:rtl w:val="0"/>
         </w:rPr>
-        <w:t xml:space="preserve">Train model 2 and evaluate on train set (CV)</w:t>
+        <w:t xml:space="preserve"> and evaluate on train set (CV)</w:t>
       </w:r>
       <w:r>
         <w:rPr>
@@ -467,7 +506,7 @@
         <w:widowControl w:val="1"/>
         <w:numPr>
           <w:ilvl w:val="1"/>
-          <w:numId w:val="1"/>
+          <w:numId w:val="2"/>
         </w:numPr>
         <w:pBdr>
           <w:top w:space="0" w:sz="0" w:val="nil"/>
@@ -513,7 +552,7 @@
         <w:widowControl w:val="1"/>
         <w:numPr>
           <w:ilvl w:val="0"/>
-          <w:numId w:val="1"/>
+          <w:numId w:val="2"/>
         </w:numPr>
         <w:pBdr>
           <w:top w:space="0" w:sz="0" w:val="nil"/>
@@ -528,6 +567,12 @@
         <w:jc w:val="left"/>
         <w:rPr/>
       </w:pPr>
+      <w:r>
+        <w:rPr>
+          <w:rtl w:val="0"/>
+        </w:rPr>
+        <w:t xml:space="preserve">Random Forest</w:t>
+      </w:r>
       <w:r>
         <w:rPr>
           <w:rFonts w:ascii="Calibri" w:cs="Calibri" w:eastAsia="Calibri" w:hAnsi="Calibri"/>
@@ -543,7 +588,7 @@
           <w:vertAlign w:val="baseline"/>
           <w:rtl w:val="0"/>
         </w:rPr>
-        <w:t xml:space="preserve">Train model 3 and evaluate on train set (CV)</w:t>
+        <w:t xml:space="preserve"> and evaluate on train set (CV)</w:t>
       </w:r>
       <w:r>
         <w:rPr>
@@ -559,7 +604,7 @@
         <w:widowControl w:val="1"/>
         <w:numPr>
           <w:ilvl w:val="1"/>
-          <w:numId w:val="1"/>
+          <w:numId w:val="2"/>
         </w:numPr>
         <w:pBdr>
           <w:top w:space="0" w:sz="0" w:val="nil"/>
@@ -605,7 +650,7 @@
         <w:widowControl w:val="1"/>
         <w:numPr>
           <w:ilvl w:val="0"/>
-          <w:numId w:val="1"/>
+          <w:numId w:val="2"/>
         </w:numPr>
         <w:pBdr>
           <w:top w:space="0" w:sz="0" w:val="nil"/>
@@ -620,6 +665,12 @@
         <w:jc w:val="left"/>
         <w:rPr/>
       </w:pPr>
+      <w:r>
+        <w:rPr>
+          <w:rtl w:val="0"/>
+        </w:rPr>
+        <w:t xml:space="preserve">* SVC</w:t>
+      </w:r>
       <w:r>
         <w:rPr>
           <w:rFonts w:ascii="Calibri" w:cs="Calibri" w:eastAsia="Calibri" w:hAnsi="Calibri"/>
@@ -635,7 +686,7 @@
           <w:vertAlign w:val="baseline"/>
           <w:rtl w:val="0"/>
         </w:rPr>
-        <w:t xml:space="preserve">(If 4) Train model 4 and evaluate on train set (CV)</w:t>
+        <w:t xml:space="preserve"> evaluate on train set (CV) (leave for last)</w:t>
       </w:r>
       <w:r>
         <w:rPr>
@@ -651,7 +702,7 @@
         <w:widowControl w:val="1"/>
         <w:numPr>
           <w:ilvl w:val="1"/>
-          <w:numId w:val="1"/>
+          <w:numId w:val="2"/>
         </w:numPr>
         <w:pBdr>
           <w:top w:space="0" w:sz="0" w:val="nil"/>
@@ -683,21 +734,6 @@
         </w:rPr>
         <w:t xml:space="preserve">Fine tune model</w:t>
       </w:r>
-      <w:r>
-        <w:rPr>
-          <w:rtl w:val="0"/>
-        </w:rPr>
-      </w:r>
-    </w:p>
-    <w:p>
-      <w:pPr>
-        <w:rPr/>
-      </w:pPr>
-      <w:r>
-        <w:rPr>
-          <w:rtl w:val="0"/>
-        </w:rPr>
-      </w:r>
     </w:p>
     <w:p>
       <w:pPr>
@@ -707,7 +743,81 @@
         <w:widowControl w:val="1"/>
         <w:numPr>
           <w:ilvl w:val="0"/>
-          <w:numId w:val="2"/>
+          <w:numId w:val="1"/>
+        </w:numPr>
+        <w:pBdr>
+          <w:top w:space="0" w:sz="0" w:val="nil"/>
+          <w:left w:space="0" w:sz="0" w:val="nil"/>
+          <w:bottom w:space="0" w:sz="0" w:val="nil"/>
+          <w:right w:space="0" w:sz="0" w:val="nil"/>
+          <w:between w:space="0" w:sz="0" w:val="nil"/>
+        </w:pBdr>
+        <w:shd w:fill="auto" w:val="clear"/>
+        <w:spacing w:after="0" w:before="0" w:line="240" w:lineRule="auto"/>
+        <w:ind w:left="720" w:right="0" w:hanging="360"/>
+        <w:jc w:val="left"/>
+        <w:rPr>
+          <w:u w:val="none"/>
+        </w:rPr>
+      </w:pPr>
+      <w:r>
+        <w:rPr>
+          <w:rtl w:val="0"/>
+        </w:rPr>
+        <w:t xml:space="preserve">KNN evaluate on train set(CV)</w:t>
+      </w:r>
+    </w:p>
+    <w:p>
+      <w:pPr>
+        <w:keepNext w:val="0"/>
+        <w:keepLines w:val="0"/>
+        <w:pageBreakBefore w:val="0"/>
+        <w:widowControl w:val="1"/>
+        <w:numPr>
+          <w:ilvl w:val="1"/>
+          <w:numId w:val="1"/>
+        </w:numPr>
+        <w:pBdr>
+          <w:top w:space="0" w:sz="0" w:val="nil"/>
+          <w:left w:space="0" w:sz="0" w:val="nil"/>
+          <w:bottom w:space="0" w:sz="0" w:val="nil"/>
+          <w:right w:space="0" w:sz="0" w:val="nil"/>
+          <w:between w:space="0" w:sz="0" w:val="nil"/>
+        </w:pBdr>
+        <w:shd w:fill="auto" w:val="clear"/>
+        <w:spacing w:after="0" w:before="0" w:line="240" w:lineRule="auto"/>
+        <w:ind w:left="1440" w:right="0" w:hanging="360"/>
+        <w:jc w:val="left"/>
+        <w:rPr>
+          <w:u w:val="none"/>
+        </w:rPr>
+      </w:pPr>
+      <w:r>
+        <w:rPr>
+          <w:rtl w:val="0"/>
+        </w:rPr>
+        <w:t xml:space="preserve">Fine tune model</w:t>
+      </w:r>
+    </w:p>
+    <w:p>
+      <w:pPr>
+        <w:rPr/>
+      </w:pPr>
+      <w:r>
+        <w:rPr>
+          <w:rtl w:val="0"/>
+        </w:rPr>
+      </w:r>
+    </w:p>
+    <w:p>
+      <w:pPr>
+        <w:keepNext w:val="0"/>
+        <w:keepLines w:val="0"/>
+        <w:pageBreakBefore w:val="0"/>
+        <w:widowControl w:val="1"/>
+        <w:numPr>
+          <w:ilvl w:val="0"/>
+          <w:numId w:val="3"/>
         </w:numPr>
         <w:pBdr>
           <w:top w:space="0" w:sz="0" w:val="nil"/>
@@ -753,7 +863,7 @@
         <w:widowControl w:val="1"/>
         <w:numPr>
           <w:ilvl w:val="0"/>
-          <w:numId w:val="2"/>
+          <w:numId w:val="3"/>
         </w:numPr>
         <w:pBdr>
           <w:top w:space="0" w:sz="0" w:val="nil"/>
@@ -992,31 +1102,31 @@
         <w:ind w:left="720" w:hanging="360"/>
       </w:pPr>
       <w:rPr>
-        <w:rFonts w:ascii="Noto Sans Symbols" w:cs="Noto Sans Symbols" w:eastAsia="Noto Sans Symbols" w:hAnsi="Noto Sans Symbols"/>
+        <w:u w:val="none"/>
       </w:rPr>
     </w:lvl>
     <w:lvl w:ilvl="1">
       <w:start w:val="1"/>
       <w:numFmt w:val="bullet"/>
-      <w:lvlText w:val="o"/>
+      <w:lvlText w:val="○"/>
       <w:lvlJc w:val="left"/>
       <w:pPr>
         <w:ind w:left="1440" w:hanging="360"/>
       </w:pPr>
       <w:rPr>
-        <w:rFonts w:ascii="Courier New" w:cs="Courier New" w:eastAsia="Courier New" w:hAnsi="Courier New"/>
+        <w:u w:val="none"/>
       </w:rPr>
     </w:lvl>
     <w:lvl w:ilvl="2">
       <w:start w:val="1"/>
       <w:numFmt w:val="bullet"/>
-      <w:lvlText w:val="▪"/>
+      <w:lvlText w:val="■"/>
       <w:lvlJc w:val="left"/>
       <w:pPr>
         <w:ind w:left="2160" w:hanging="360"/>
       </w:pPr>
       <w:rPr>
-        <w:rFonts w:ascii="Noto Sans Symbols" w:cs="Noto Sans Symbols" w:eastAsia="Noto Sans Symbols" w:hAnsi="Noto Sans Symbols"/>
+        <w:u w:val="none"/>
       </w:rPr>
     </w:lvl>
     <w:lvl w:ilvl="3">
@@ -1028,31 +1138,31 @@
         <w:ind w:left="2880" w:hanging="360"/>
       </w:pPr>
       <w:rPr>
-        <w:rFonts w:ascii="Noto Sans Symbols" w:cs="Noto Sans Symbols" w:eastAsia="Noto Sans Symbols" w:hAnsi="Noto Sans Symbols"/>
+        <w:u w:val="none"/>
       </w:rPr>
     </w:lvl>
     <w:lvl w:ilvl="4">
       <w:start w:val="1"/>
       <w:numFmt w:val="bullet"/>
-      <w:lvlText w:val="o"/>
+      <w:lvlText w:val="○"/>
       <w:lvlJc w:val="left"/>
       <w:pPr>
         <w:ind w:left="3600" w:hanging="360"/>
       </w:pPr>
       <w:rPr>
-        <w:rFonts w:ascii="Courier New" w:cs="Courier New" w:eastAsia="Courier New" w:hAnsi="Courier New"/>
+        <w:u w:val="none"/>
       </w:rPr>
     </w:lvl>
     <w:lvl w:ilvl="5">
       <w:start w:val="1"/>
       <w:numFmt w:val="bullet"/>
-      <w:lvlText w:val="▪"/>
+      <w:lvlText w:val="■"/>
       <w:lvlJc w:val="left"/>
       <w:pPr>
         <w:ind w:left="4320" w:hanging="360"/>
       </w:pPr>
       <w:rPr>
-        <w:rFonts w:ascii="Noto Sans Symbols" w:cs="Noto Sans Symbols" w:eastAsia="Noto Sans Symbols" w:hAnsi="Noto Sans Symbols"/>
+        <w:u w:val="none"/>
       </w:rPr>
     </w:lvl>
     <w:lvl w:ilvl="6">
@@ -1064,35 +1174,145 @@
         <w:ind w:left="5040" w:hanging="360"/>
       </w:pPr>
       <w:rPr>
-        <w:rFonts w:ascii="Noto Sans Symbols" w:cs="Noto Sans Symbols" w:eastAsia="Noto Sans Symbols" w:hAnsi="Noto Sans Symbols"/>
+        <w:u w:val="none"/>
       </w:rPr>
     </w:lvl>
     <w:lvl w:ilvl="7">
       <w:start w:val="1"/>
       <w:numFmt w:val="bullet"/>
-      <w:lvlText w:val="o"/>
+      <w:lvlText w:val="○"/>
       <w:lvlJc w:val="left"/>
       <w:pPr>
         <w:ind w:left="5760" w:hanging="360"/>
       </w:pPr>
       <w:rPr>
-        <w:rFonts w:ascii="Courier New" w:cs="Courier New" w:eastAsia="Courier New" w:hAnsi="Courier New"/>
+        <w:u w:val="none"/>
       </w:rPr>
     </w:lvl>
     <w:lvl w:ilvl="8">
       <w:start w:val="1"/>
       <w:numFmt w:val="bullet"/>
-      <w:lvlText w:val="▪"/>
+      <w:lvlText w:val="■"/>
       <w:lvlJc w:val="left"/>
       <w:pPr>
         <w:ind w:left="6480" w:hanging="360"/>
       </w:pPr>
       <w:rPr>
-        <w:rFonts w:ascii="Noto Sans Symbols" w:cs="Noto Sans Symbols" w:eastAsia="Noto Sans Symbols" w:hAnsi="Noto Sans Symbols"/>
+        <w:u w:val="none"/>
       </w:rPr>
     </w:lvl>
   </w:abstractNum>
   <w:abstractNum w:abstractNumId="2">
+    <w:lvl w:ilvl="0">
+      <w:start w:val="1"/>
+      <w:numFmt w:val="bullet"/>
+      <w:lvlText w:val="●"/>
+      <w:lvlJc w:val="left"/>
+      <w:pPr>
+        <w:ind w:left="720" w:hanging="360"/>
+      </w:pPr>
+      <w:rPr>
+        <w:rFonts w:ascii="Noto Sans Symbols" w:cs="Noto Sans Symbols" w:eastAsia="Noto Sans Symbols" w:hAnsi="Noto Sans Symbols"/>
+      </w:rPr>
+    </w:lvl>
+    <w:lvl w:ilvl="1">
+      <w:start w:val="1"/>
+      <w:numFmt w:val="bullet"/>
+      <w:lvlText w:val="o"/>
+      <w:lvlJc w:val="left"/>
+      <w:pPr>
+        <w:ind w:left="1440" w:hanging="360"/>
+      </w:pPr>
+      <w:rPr>
+        <w:rFonts w:ascii="Courier New" w:cs="Courier New" w:eastAsia="Courier New" w:hAnsi="Courier New"/>
+      </w:rPr>
+    </w:lvl>
+    <w:lvl w:ilvl="2">
+      <w:start w:val="1"/>
+      <w:numFmt w:val="bullet"/>
+      <w:lvlText w:val="▪"/>
+      <w:lvlJc w:val="left"/>
+      <w:pPr>
+        <w:ind w:left="2160" w:hanging="360"/>
+      </w:pPr>
+      <w:rPr>
+        <w:rFonts w:ascii="Noto Sans Symbols" w:cs="Noto Sans Symbols" w:eastAsia="Noto Sans Symbols" w:hAnsi="Noto Sans Symbols"/>
+      </w:rPr>
+    </w:lvl>
+    <w:lvl w:ilvl="3">
+      <w:start w:val="1"/>
+      <w:numFmt w:val="bullet"/>
+      <w:lvlText w:val="●"/>
+      <w:lvlJc w:val="left"/>
+      <w:pPr>
+        <w:ind w:left="2880" w:hanging="360"/>
+      </w:pPr>
+      <w:rPr>
+        <w:rFonts w:ascii="Noto Sans Symbols" w:cs="Noto Sans Symbols" w:eastAsia="Noto Sans Symbols" w:hAnsi="Noto Sans Symbols"/>
+      </w:rPr>
+    </w:lvl>
+    <w:lvl w:ilvl="4">
+      <w:start w:val="1"/>
+      <w:numFmt w:val="bullet"/>
+      <w:lvlText w:val="o"/>
+      <w:lvlJc w:val="left"/>
+      <w:pPr>
+        <w:ind w:left="3600" w:hanging="360"/>
+      </w:pPr>
+      <w:rPr>
+        <w:rFonts w:ascii="Courier New" w:cs="Courier New" w:eastAsia="Courier New" w:hAnsi="Courier New"/>
+      </w:rPr>
+    </w:lvl>
+    <w:lvl w:ilvl="5">
+      <w:start w:val="1"/>
+      <w:numFmt w:val="bullet"/>
+      <w:lvlText w:val="▪"/>
+      <w:lvlJc w:val="left"/>
+      <w:pPr>
+        <w:ind w:left="4320" w:hanging="360"/>
+      </w:pPr>
+      <w:rPr>
+        <w:rFonts w:ascii="Noto Sans Symbols" w:cs="Noto Sans Symbols" w:eastAsia="Noto Sans Symbols" w:hAnsi="Noto Sans Symbols"/>
+      </w:rPr>
+    </w:lvl>
+    <w:lvl w:ilvl="6">
+      <w:start w:val="1"/>
+      <w:numFmt w:val="bullet"/>
+      <w:lvlText w:val="●"/>
+      <w:lvlJc w:val="left"/>
+      <w:pPr>
+        <w:ind w:left="5040" w:hanging="360"/>
+      </w:pPr>
+      <w:rPr>
+        <w:rFonts w:ascii="Noto Sans Symbols" w:cs="Noto Sans Symbols" w:eastAsia="Noto Sans Symbols" w:hAnsi="Noto Sans Symbols"/>
+      </w:rPr>
+    </w:lvl>
+    <w:lvl w:ilvl="7">
+      <w:start w:val="1"/>
+      <w:numFmt w:val="bullet"/>
+      <w:lvlText w:val="o"/>
+      <w:lvlJc w:val="left"/>
+      <w:pPr>
+        <w:ind w:left="5760" w:hanging="360"/>
+      </w:pPr>
+      <w:rPr>
+        <w:rFonts w:ascii="Courier New" w:cs="Courier New" w:eastAsia="Courier New" w:hAnsi="Courier New"/>
+      </w:rPr>
+    </w:lvl>
+    <w:lvl w:ilvl="8">
+      <w:start w:val="1"/>
+      <w:numFmt w:val="bullet"/>
+      <w:lvlText w:val="▪"/>
+      <w:lvlJc w:val="left"/>
+      <w:pPr>
+        <w:ind w:left="6480" w:hanging="360"/>
+      </w:pPr>
+      <w:rPr>
+        <w:rFonts w:ascii="Noto Sans Symbols" w:cs="Noto Sans Symbols" w:eastAsia="Noto Sans Symbols" w:hAnsi="Noto Sans Symbols"/>
+      </w:rPr>
+    </w:lvl>
+  </w:abstractNum>
+  <w:abstractNum w:abstractNumId="3">
     <w:lvl w:ilvl="0">
       <w:start w:val="1"/>
       <w:numFmt w:val="bullet"/>
@@ -1207,6 +1427,9 @@
   </w:num>
   <w:num w:numId="2">
     <w:abstractNumId w:val="2"/>
+  </w:num>
+  <w:num w:numId="3">
+    <w:abstractNumId w:val="3"/>
   </w:num>
 </w:numbering>
 </file>

</xml_diff>